<commit_message>
Update Recent learning notes
</commit_message>
<xml_diff>
--- a/HTML/HTML.docx
+++ b/HTML/HTML.docx
@@ -1,6 +1,6 @@
 
 <file path=word/document.xml><?xml version="1.0" encoding="utf-8"?>
-<w:document xmlns:wpc="http://schemas.microsoft.com/office/word/2010/wordprocessingCanvas" xmlns:cx="http://schemas.microsoft.com/office/drawing/2014/chartex" xmlns:cx1="http://schemas.microsoft.com/office/drawing/2015/9/8/chartex" xmlns:cx2="http://schemas.microsoft.com/office/drawing/2015/10/21/chartex" xmlns:cx3="http://schemas.microsoft.com/office/drawing/2016/5/9/chartex" xmlns:cx4="http://schemas.microsoft.com/office/drawing/2016/5/10/chartex" xmlns:cx5="http://schemas.microsoft.com/office/drawing/2016/5/11/chartex" xmlns:cx6="http://schemas.microsoft.com/office/drawing/2016/5/12/chartex" xmlns:cx7="http://schemas.microsoft.com/office/drawing/2016/5/13/chartex" xmlns:cx8="http://schemas.microsoft.com/office/drawing/2016/5/14/chartex" xmlns:mc="http://schemas.openxmlformats.org/markup-compatibility/2006" xmlns:aink="http://schemas.microsoft.com/office/drawing/2016/ink" xmlns:am3d="http://schemas.microsoft.com/office/drawing/2017/model3d" xmlns:o="urn:schemas-microsoft-com:office:office" xmlns:r="http://schemas.openxmlformats.org/officeDocument/2006/relationships" xmlns:m="http://schemas.openxmlformats.org/officeDocument/2006/math" xmlns:v="urn:schemas-microsoft-com:vml" xmlns:wp14="http://schemas.microsoft.com/office/word/2010/wordprocessingDrawing" xmlns:wp="http://schemas.openxmlformats.org/drawingml/2006/wordprocessingDrawing" xmlns:w10="urn:schemas-microsoft-com:office:word" xmlns:w="http://schemas.openxmlformats.org/wordprocessingml/2006/main" xmlns:w14="http://schemas.microsoft.com/office/word/2010/wordml" xmlns:w15="http://schemas.microsoft.com/office/word/2012/wordml" xmlns:w16cex="http://schemas.microsoft.com/office/word/2018/wordml/cex" xmlns:w16cid="http://schemas.microsoft.com/office/word/2016/wordml/cid" xmlns:w16="http://schemas.microsoft.com/office/word/2018/wordml" xmlns:w16sdtdh="http://schemas.microsoft.com/office/word/2020/wordml/sdtdatahash" xmlns:w16se="http://schemas.microsoft.com/office/word/2015/wordml/symex" xmlns:wpg="http://schemas.microsoft.com/office/word/2010/wordprocessingGroup" xmlns:wpi="http://schemas.microsoft.com/office/word/2010/wordprocessingInk" xmlns:wne="http://schemas.microsoft.com/office/word/2006/wordml" xmlns:wps="http://schemas.microsoft.com/office/word/2010/wordprocessingShape" mc:Ignorable="w14 w15 w16se w16cid w16 w16cex w16sdtdh wp14">
+<w:document xmlns:wpc="http://schemas.microsoft.com/office/word/2010/wordprocessingCanvas" xmlns:cx="http://schemas.microsoft.com/office/drawing/2014/chartex" xmlns:cx1="http://schemas.microsoft.com/office/drawing/2015/9/8/chartex" xmlns:cx2="http://schemas.microsoft.com/office/drawing/2015/10/21/chartex" xmlns:cx3="http://schemas.microsoft.com/office/drawing/2016/5/9/chartex" xmlns:cx4="http://schemas.microsoft.com/office/drawing/2016/5/10/chartex" xmlns:cx5="http://schemas.microsoft.com/office/drawing/2016/5/11/chartex" xmlns:cx6="http://schemas.microsoft.com/office/drawing/2016/5/12/chartex" xmlns:cx7="http://schemas.microsoft.com/office/drawing/2016/5/13/chartex" xmlns:cx8="http://schemas.microsoft.com/office/drawing/2016/5/14/chartex" xmlns:mc="http://schemas.openxmlformats.org/markup-compatibility/2006" xmlns:aink="http://schemas.microsoft.com/office/drawing/2016/ink" xmlns:am3d="http://schemas.microsoft.com/office/drawing/2017/model3d" xmlns:o="urn:schemas-microsoft-com:office:office" xmlns:oel="http://schemas.microsoft.com/office/2019/extlst" xmlns:r="http://schemas.openxmlformats.org/officeDocument/2006/relationships" xmlns:m="http://schemas.openxmlformats.org/officeDocument/2006/math" xmlns:v="urn:schemas-microsoft-com:vml" xmlns:wp14="http://schemas.microsoft.com/office/word/2010/wordprocessingDrawing" xmlns:wp="http://schemas.openxmlformats.org/drawingml/2006/wordprocessingDrawing" xmlns:w10="urn:schemas-microsoft-com:office:word" xmlns:w="http://schemas.openxmlformats.org/wordprocessingml/2006/main" xmlns:w14="http://schemas.microsoft.com/office/word/2010/wordml" xmlns:w15="http://schemas.microsoft.com/office/word/2012/wordml" xmlns:w16cex="http://schemas.microsoft.com/office/word/2018/wordml/cex" xmlns:w16cid="http://schemas.microsoft.com/office/word/2016/wordml/cid" xmlns:w16="http://schemas.microsoft.com/office/word/2018/wordml" xmlns:w16sdtdh="http://schemas.microsoft.com/office/word/2020/wordml/sdtdatahash" xmlns:w16se="http://schemas.microsoft.com/office/word/2015/wordml/symex" xmlns:wpg="http://schemas.microsoft.com/office/word/2010/wordprocessingGroup" xmlns:wpi="http://schemas.microsoft.com/office/word/2010/wordprocessingInk" xmlns:wne="http://schemas.microsoft.com/office/word/2006/wordml" xmlns:wps="http://schemas.microsoft.com/office/word/2010/wordprocessingShape" mc:Ignorable="w14 w15 w16se w16cid w16 w16cex w16sdtdh wp14">
   <w:body>
     <w:p>
       <w:pPr>
@@ -14,11 +14,6 @@
       </w:r>
     </w:p>
     <w:p>
-      <w:pPr>
-        <w:rPr>
-          <w:rFonts w:hint="eastAsia"/>
-        </w:rPr>
-      </w:pPr>
       <w:r>
         <w:rPr>
           <w:rFonts w:hint="eastAsia"/>
@@ -99,6 +94,664 @@
           <w:rFonts w:hint="eastAsia"/>
         </w:rPr>
         <w:t>cript来实现与用户的交互。</w:t>
+      </w:r>
+    </w:p>
+    <w:p/>
+    <w:p>
+      <w:pPr>
+        <w:pStyle w:val="a3"/>
+        <w:numPr>
+          <w:ilvl w:val="0"/>
+          <w:numId w:val="2"/>
+        </w:numPr>
+        <w:ind w:firstLineChars="0"/>
+      </w:pPr>
+      <w:r>
+        <w:rPr>
+          <w:rFonts w:hint="eastAsia"/>
+        </w:rPr>
+        <w:t>组成</w:t>
+      </w:r>
+    </w:p>
+    <w:p>
+      <w:r>
+        <w:rPr>
+          <w:rFonts w:hint="eastAsia"/>
+        </w:rPr>
+        <w:t>一个完整的H</w:t>
+      </w:r>
+      <w:r>
+        <w:t>TML</w:t>
+      </w:r>
+      <w:r>
+        <w:rPr>
+          <w:rFonts w:hint="eastAsia"/>
+        </w:rPr>
+        <w:t>页面应该包含以下几个部分。</w:t>
+      </w:r>
+    </w:p>
+    <w:p>
+      <w:pPr>
+        <w:rPr>
+          <w:rFonts w:hint="eastAsia"/>
+        </w:rPr>
+      </w:pPr>
+      <w:r>
+        <w:rPr>
+          <w:noProof/>
+        </w:rPr>
+        <w:drawing>
+          <wp:inline distT="0" distB="0" distL="0" distR="0" wp14:anchorId="7E877941" wp14:editId="735BDBC8">
+            <wp:extent cx="5274310" cy="2755900"/>
+            <wp:effectExtent l="0" t="0" r="2540" b="6350"/>
+            <wp:docPr id="1" name="图片 1"/>
+            <wp:cNvGraphicFramePr>
+              <a:graphicFrameLocks xmlns:a="http://schemas.openxmlformats.org/drawingml/2006/main" noChangeAspect="1"/>
+            </wp:cNvGraphicFramePr>
+            <a:graphic xmlns:a="http://schemas.openxmlformats.org/drawingml/2006/main">
+              <a:graphicData uri="http://schemas.openxmlformats.org/drawingml/2006/picture">
+                <pic:pic xmlns:pic="http://schemas.openxmlformats.org/drawingml/2006/picture">
+                  <pic:nvPicPr>
+                    <pic:cNvPr id="0" name="Picture 1"/>
+                    <pic:cNvPicPr>
+                      <a:picLocks noChangeAspect="1" noChangeArrowheads="1"/>
+                    </pic:cNvPicPr>
+                  </pic:nvPicPr>
+                  <pic:blipFill>
+                    <a:blip r:embed="rId5" cstate="print">
+                      <a:extLst>
+                        <a:ext uri="{28A0092B-C50C-407E-A947-70E740481C1C}">
+                          <a14:useLocalDpi xmlns:a14="http://schemas.microsoft.com/office/drawing/2010/main" val="0"/>
+                        </a:ext>
+                      </a:extLst>
+                    </a:blip>
+                    <a:srcRect/>
+                    <a:stretch>
+                      <a:fillRect/>
+                    </a:stretch>
+                  </pic:blipFill>
+                  <pic:spPr bwMode="auto">
+                    <a:xfrm>
+                      <a:off x="0" y="0"/>
+                      <a:ext cx="5274310" cy="2755900"/>
+                    </a:xfrm>
+                    <a:prstGeom prst="rect">
+                      <a:avLst/>
+                    </a:prstGeom>
+                    <a:noFill/>
+                    <a:ln>
+                      <a:noFill/>
+                    </a:ln>
+                  </pic:spPr>
+                </pic:pic>
+              </a:graphicData>
+            </a:graphic>
+          </wp:inline>
+        </w:drawing>
+      </w:r>
+    </w:p>
+    <w:p>
+      <w:pPr>
+        <w:rPr>
+          <w:rFonts w:hint="eastAsia"/>
+        </w:rPr>
+      </w:pPr>
+      <w:r>
+        <w:rPr>
+          <w:rFonts w:hint="eastAsia"/>
+        </w:rPr>
+        <w:t>文件声明：</w:t>
+      </w:r>
+    </w:p>
+    <w:p>
+      <w:r>
+        <w:rPr>
+          <w:rFonts w:hint="eastAsia"/>
+        </w:rPr>
+        <w:t>&lt;</w:t>
+      </w:r>
+      <w:r>
+        <w:t>!</w:t>
+      </w:r>
+      <w:r>
+        <w:t>DOCTYPE html</w:t>
+      </w:r>
+      <w:r>
+        <w:t>&gt;</w:t>
+      </w:r>
+      <w:r>
+        <w:t>:</w:t>
+      </w:r>
+      <w:r>
+        <w:rPr>
+          <w:rFonts w:hint="eastAsia"/>
+        </w:rPr>
+        <w:t>声明为</w:t>
+      </w:r>
+      <w:r>
+        <w:t>HTML5</w:t>
+      </w:r>
+      <w:r>
+        <w:rPr>
+          <w:rFonts w:hint="eastAsia"/>
+        </w:rPr>
+        <w:t>文档</w:t>
+      </w:r>
+    </w:p>
+    <w:p>
+      <w:pPr>
+        <w:rPr>
+          <w:rFonts w:hint="eastAsia"/>
+        </w:rPr>
+      </w:pPr>
+      <w:r>
+        <w:rPr>
+          <w:rFonts w:hint="eastAsia"/>
+        </w:rPr>
+        <w:t>头部元素：</w:t>
+      </w:r>
+    </w:p>
+    <w:p>
+      <w:r>
+        <w:rPr>
+          <w:rFonts w:hint="eastAsia"/>
+        </w:rPr>
+        <w:t>&lt;</w:t>
+      </w:r>
+      <w:r>
+        <w:t>html&gt;:</w:t>
+      </w:r>
+      <w:r>
+        <w:rPr>
+          <w:rFonts w:hint="eastAsia"/>
+        </w:rPr>
+        <w:t>作为html页面的根元素</w:t>
+      </w:r>
+    </w:p>
+    <w:p>
+      <w:r>
+        <w:rPr>
+          <w:rFonts w:hint="eastAsia"/>
+        </w:rPr>
+        <w:t>&lt;</w:t>
+      </w:r>
+      <w:r>
+        <w:t>head&gt;:</w:t>
+      </w:r>
+      <w:r>
+        <w:rPr>
+          <w:rFonts w:hint="eastAsia"/>
+        </w:rPr>
+        <w:t>包含了文档的元数据，这部分内容在页面上并非直接可见</w:t>
+      </w:r>
+      <w:r>
+        <w:rPr>
+          <w:rFonts w:hint="eastAsia"/>
+        </w:rPr>
+        <w:t>，主要是为了定义页面展示上的属性</w:t>
+      </w:r>
+    </w:p>
+    <w:p>
+      <w:r>
+        <w:rPr>
+          <w:rFonts w:hint="eastAsia"/>
+        </w:rPr>
+        <w:t>&lt;</w:t>
+      </w:r>
+      <w:r>
+        <w:t>title&gt;:</w:t>
+      </w:r>
+      <w:r>
+        <w:rPr>
+          <w:rFonts w:hint="eastAsia"/>
+        </w:rPr>
+        <w:t>描述文档的标题</w:t>
+      </w:r>
+    </w:p>
+    <w:p>
+      <w:r>
+        <w:rPr>
+          <w:rFonts w:hint="eastAsia"/>
+        </w:rPr>
+        <w:t>可见内容：</w:t>
+      </w:r>
+    </w:p>
+    <w:p>
+      <w:r>
+        <w:rPr>
+          <w:rFonts w:hint="eastAsia"/>
+        </w:rPr>
+        <w:t>&lt;</w:t>
+      </w:r>
+      <w:r>
+        <w:t>body&gt;:</w:t>
+      </w:r>
+      <w:r>
+        <w:rPr>
+          <w:rFonts w:hint="eastAsia"/>
+        </w:rPr>
+        <w:t>包含可见的页面内容</w:t>
+      </w:r>
+    </w:p>
+    <w:p>
+      <w:r>
+        <w:rPr>
+          <w:rFonts w:hint="eastAsia"/>
+        </w:rPr>
+        <w:t>&lt;</w:t>
+      </w:r>
+      <w:r>
+        <w:t>h1&gt;:</w:t>
+      </w:r>
+      <w:r>
+        <w:rPr>
+          <w:rFonts w:hint="eastAsia"/>
+        </w:rPr>
+        <w:t>定义一级标题</w:t>
+      </w:r>
+    </w:p>
+    <w:p>
+      <w:r>
+        <w:rPr>
+          <w:rFonts w:hint="eastAsia"/>
+        </w:rPr>
+        <w:t>&lt;</w:t>
+      </w:r>
+      <w:r>
+        <w:t>p&gt;:</w:t>
+      </w:r>
+      <w:r>
+        <w:rPr>
+          <w:rFonts w:hint="eastAsia"/>
+        </w:rPr>
+        <w:t>定义一个段落</w:t>
+      </w:r>
+    </w:p>
+    <w:p/>
+    <w:p/>
+    <w:p>
+      <w:pPr>
+        <w:rPr>
+          <w:rFonts w:hint="eastAsia"/>
+        </w:rPr>
+      </w:pPr>
+      <w:r>
+        <w:rPr>
+          <w:rFonts w:hint="eastAsia"/>
+        </w:rPr>
+        <w:t>在这之中，使用&lt;</w:t>
+      </w:r>
+      <w:r>
+        <w:t>&gt;</w:t>
+      </w:r>
+      <w:r>
+        <w:rPr>
+          <w:rFonts w:hint="eastAsia"/>
+        </w:rPr>
+        <w:t>括起来的我们称之为标签，</w:t>
+      </w:r>
+      <w:r>
+        <w:rPr>
+          <w:rFonts w:hint="eastAsia"/>
+        </w:rPr>
+        <w:t>标签应该是成对出现的，如有&lt;</w:t>
+      </w:r>
+      <w:r>
+        <w:t>a&gt;</w:t>
+      </w:r>
+      <w:r>
+        <w:rPr>
+          <w:rFonts w:hint="eastAsia"/>
+        </w:rPr>
+        <w:t>作为开头必有&lt;</w:t>
+      </w:r>
+      <w:r>
+        <w:t>/a&gt;</w:t>
+      </w:r>
+      <w:r>
+        <w:rPr>
+          <w:rFonts w:hint="eastAsia"/>
+        </w:rPr>
+        <w:t>作为结尾。</w:t>
+      </w:r>
+      <w:r>
+        <w:rPr>
+          <w:rFonts w:hint="eastAsia"/>
+        </w:rPr>
+        <w:t>称&lt;</w:t>
+      </w:r>
+      <w:r>
+        <w:t>a&gt;</w:t>
+      </w:r>
+      <w:r>
+        <w:rPr>
+          <w:rFonts w:hint="eastAsia"/>
+        </w:rPr>
+        <w:t>为</w:t>
+      </w:r>
+      <w:r>
+        <w:rPr>
+          <w:rFonts w:hint="eastAsia"/>
+        </w:rPr>
+        <w:t>开始标签，&lt;</w:t>
+      </w:r>
+      <w:r>
+        <w:t>/a&gt;</w:t>
+      </w:r>
+      <w:r>
+        <w:rPr>
+          <w:rFonts w:hint="eastAsia"/>
+        </w:rPr>
+        <w:t>为结束标签。</w:t>
+      </w:r>
+      <w:r>
+        <w:rPr>
+          <w:rFonts w:hint="eastAsia"/>
+        </w:rPr>
+        <w:t xml:space="preserve"> </w:t>
+      </w:r>
+    </w:p>
+    <w:p/>
+    <w:p>
+      <w:r>
+        <w:rPr>
+          <w:rFonts w:hint="eastAsia"/>
+        </w:rPr>
+        <w:t>我们将&lt;</w:t>
+      </w:r>
+      <w:r>
+        <w:t>a&gt;</w:t>
+      </w:r>
+      <w:r>
+        <w:rPr>
+          <w:rFonts w:hint="eastAsia"/>
+        </w:rPr>
+        <w:t>与</w:t>
+      </w:r>
+      <w:r>
+        <w:t>&lt;/a&gt;</w:t>
+      </w:r>
+      <w:r>
+        <w:rPr>
+          <w:rFonts w:hint="eastAsia"/>
+        </w:rPr>
+        <w:t>以及之间的内容</w:t>
+      </w:r>
+      <w:r>
+        <w:rPr>
+          <w:rFonts w:hint="eastAsia"/>
+        </w:rPr>
+        <w:t>在一起称为元素</w:t>
+      </w:r>
+      <w:r>
+        <w:rPr>
+          <w:rFonts w:hint="eastAsia"/>
+        </w:rPr>
+        <w:t>。</w:t>
+      </w:r>
+      <w:r>
+        <w:rPr>
+          <w:rFonts w:hint="eastAsia"/>
+        </w:rPr>
+        <w:t>在html中存在一种空元素</w:t>
+      </w:r>
+      <w:r>
+        <w:rPr>
+          <w:rFonts w:hint="eastAsia"/>
+        </w:rPr>
+        <w:t>，以&lt;</w:t>
+      </w:r>
+      <w:r>
+        <w:t>br&gt;</w:t>
+      </w:r>
+      <w:r>
+        <w:rPr>
+          <w:rFonts w:hint="eastAsia"/>
+        </w:rPr>
+        <w:t>开头，但是无结尾的标签。</w:t>
+      </w:r>
+    </w:p>
+    <w:p/>
+    <w:p>
+      <w:r>
+        <w:rPr>
+          <w:rFonts w:hint="eastAsia"/>
+        </w:rPr>
+        <w:t>2</w:t>
+      </w:r>
+      <w:r>
+        <w:t>)</w:t>
+      </w:r>
+      <w:r>
+        <w:rPr>
+          <w:rFonts w:hint="eastAsia"/>
+        </w:rPr>
+        <w:t>元素</w:t>
+      </w:r>
+    </w:p>
+    <w:p>
+      <w:r>
+        <w:rPr>
+          <w:rFonts w:hint="eastAsia"/>
+        </w:rPr>
+        <w:t>标题：H</w:t>
+      </w:r>
+      <w:r>
+        <w:t>TML</w:t>
+      </w:r>
+      <w:r>
+        <w:rPr>
+          <w:rFonts w:hint="eastAsia"/>
+        </w:rPr>
+        <w:t>中有六个等级的标题</w:t>
+      </w:r>
+      <w:r>
+        <w:rPr>
+          <w:rFonts w:hint="eastAsia"/>
+        </w:rPr>
+        <w:t>，如&lt;</w:t>
+      </w:r>
+      <w:r>
+        <w:t>h1&gt;</w:t>
+      </w:r>
+      <w:r>
+        <w:rPr>
+          <w:rFonts w:hint="eastAsia"/>
+        </w:rPr>
+        <w:t>、&lt;</w:t>
+      </w:r>
+      <w:r>
+        <w:t>h2&gt;……</w:t>
+      </w:r>
+      <w:r>
+        <w:rPr>
+          <w:rFonts w:hint="eastAsia"/>
+        </w:rPr>
+        <w:t>直到&lt;</w:t>
+      </w:r>
+      <w:r>
+        <w:t>h6&gt;</w:t>
+      </w:r>
+    </w:p>
+    <w:p>
+      <w:pPr>
+        <w:rPr>
+          <w:rFonts w:hint="eastAsia"/>
+        </w:rPr>
+      </w:pPr>
+      <w:r>
+        <w:rPr>
+          <w:noProof/>
+        </w:rPr>
+        <w:lastRenderedPageBreak/>
+        <w:drawing>
+          <wp:inline distT="0" distB="0" distL="0" distR="0" wp14:anchorId="2F2E68CB" wp14:editId="5A71096F">
+            <wp:extent cx="5274310" cy="2675255"/>
+            <wp:effectExtent l="0" t="0" r="2540" b="0"/>
+            <wp:docPr id="2" name="图片 2"/>
+            <wp:cNvGraphicFramePr>
+              <a:graphicFrameLocks xmlns:a="http://schemas.openxmlformats.org/drawingml/2006/main" noChangeAspect="1"/>
+            </wp:cNvGraphicFramePr>
+            <a:graphic xmlns:a="http://schemas.openxmlformats.org/drawingml/2006/main">
+              <a:graphicData uri="http://schemas.openxmlformats.org/drawingml/2006/picture">
+                <pic:pic xmlns:pic="http://schemas.openxmlformats.org/drawingml/2006/picture">
+                  <pic:nvPicPr>
+                    <pic:cNvPr id="1" name=""/>
+                    <pic:cNvPicPr/>
+                  </pic:nvPicPr>
+                  <pic:blipFill>
+                    <a:blip r:embed="rId6"/>
+                    <a:stretch>
+                      <a:fillRect/>
+                    </a:stretch>
+                  </pic:blipFill>
+                  <pic:spPr>
+                    <a:xfrm>
+                      <a:off x="0" y="0"/>
+                      <a:ext cx="5274310" cy="2675255"/>
+                    </a:xfrm>
+                    <a:prstGeom prst="rect">
+                      <a:avLst/>
+                    </a:prstGeom>
+                  </pic:spPr>
+                </pic:pic>
+              </a:graphicData>
+            </a:graphic>
+          </wp:inline>
+        </w:drawing>
+      </w:r>
+    </w:p>
+    <w:p>
+      <w:r>
+        <w:rPr>
+          <w:rFonts w:hint="eastAsia"/>
+        </w:rPr>
+        <w:t>段落：</w:t>
+      </w:r>
+      <w:r>
+        <w:rPr>
+          <w:rFonts w:hint="eastAsia"/>
+        </w:rPr>
+        <w:t>H</w:t>
+      </w:r>
+      <w:r>
+        <w:t>TML</w:t>
+      </w:r>
+      <w:r>
+        <w:rPr>
+          <w:rFonts w:hint="eastAsia"/>
+        </w:rPr>
+        <w:t>中段落以&lt;</w:t>
+      </w:r>
+      <w:r>
+        <w:t>p&gt;</w:t>
+      </w:r>
+      <w:r>
+        <w:rPr>
+          <w:rFonts w:hint="eastAsia"/>
+        </w:rPr>
+        <w:t>标签进行表示</w:t>
+      </w:r>
+    </w:p>
+    <w:p>
+      <w:r>
+        <w:rPr>
+          <w:rFonts w:hint="eastAsia"/>
+        </w:rPr>
+        <w:t>链接：</w:t>
+      </w:r>
+      <w:r>
+        <w:rPr>
+          <w:rFonts w:hint="eastAsia"/>
+        </w:rPr>
+        <w:t>以标签&lt;</w:t>
+      </w:r>
+      <w:r>
+        <w:t>a&gt;</w:t>
+      </w:r>
+      <w:r>
+        <w:rPr>
+          <w:rFonts w:hint="eastAsia"/>
+        </w:rPr>
+        <w:t>进行表示</w:t>
+      </w:r>
+    </w:p>
+    <w:p>
+      <w:pPr>
+        <w:rPr>
+          <w:rFonts w:hint="eastAsia"/>
+        </w:rPr>
+      </w:pPr>
+      <w:r>
+        <w:rPr>
+          <w:rFonts w:hint="eastAsia"/>
+        </w:rPr>
+        <w:t>图像：以标签&lt;</w:t>
+      </w:r>
+      <w:r>
+        <w:t>img&gt;</w:t>
+      </w:r>
+      <w:r>
+        <w:rPr>
+          <w:rFonts w:hint="eastAsia"/>
+        </w:rPr>
+        <w:t>进行表示</w:t>
+      </w:r>
+    </w:p>
+    <w:p/>
+    <w:p>
+      <w:pPr>
+        <w:rPr>
+          <w:rFonts w:hint="eastAsia"/>
+        </w:rPr>
+      </w:pPr>
+      <w:r>
+        <w:rPr>
+          <w:rFonts w:hint="eastAsia"/>
+        </w:rPr>
+        <w:t>H</w:t>
+      </w:r>
+      <w:r>
+        <w:t>TML</w:t>
+      </w:r>
+      <w:r>
+        <w:rPr>
+          <w:rFonts w:hint="eastAsia"/>
+        </w:rPr>
+        <w:t>中对大小写不敏感</w:t>
+      </w:r>
+      <w:r>
+        <w:rPr>
+          <w:rFonts w:hint="eastAsia"/>
+        </w:rPr>
+        <w:t>，&lt;</w:t>
+      </w:r>
+      <w:r>
+        <w:t>P&gt;</w:t>
+      </w:r>
+      <w:r>
+        <w:rPr>
+          <w:rFonts w:hint="eastAsia"/>
+        </w:rPr>
+        <w:t>与&lt;</w:t>
+      </w:r>
+      <w:r>
+        <w:t>p&gt;</w:t>
+      </w:r>
+      <w:r>
+        <w:rPr>
+          <w:rFonts w:hint="eastAsia"/>
+        </w:rPr>
+        <w:t>是一样的。在万维网联盟中推荐使用小写，而未来的X</w:t>
+      </w:r>
+      <w:r>
+        <w:t>HTML</w:t>
+      </w:r>
+      <w:r>
+        <w:rPr>
+          <w:rFonts w:hint="eastAsia"/>
+        </w:rPr>
+        <w:t>版本则强制使用小写。</w:t>
       </w:r>
     </w:p>
     <w:sectPr>
@@ -112,7 +765,7 @@
 </file>
 
 <file path=word/numbering.xml><?xml version="1.0" encoding="utf-8"?>
-<w:numbering xmlns:wpc="http://schemas.microsoft.com/office/word/2010/wordprocessingCanvas" xmlns:cx="http://schemas.microsoft.com/office/drawing/2014/chartex" xmlns:cx1="http://schemas.microsoft.com/office/drawing/2015/9/8/chartex" xmlns:cx2="http://schemas.microsoft.com/office/drawing/2015/10/21/chartex" xmlns:cx3="http://schemas.microsoft.com/office/drawing/2016/5/9/chartex" xmlns:cx4="http://schemas.microsoft.com/office/drawing/2016/5/10/chartex" xmlns:cx5="http://schemas.microsoft.com/office/drawing/2016/5/11/chartex" xmlns:cx6="http://schemas.microsoft.com/office/drawing/2016/5/12/chartex" xmlns:cx7="http://schemas.microsoft.com/office/drawing/2016/5/13/chartex" xmlns:cx8="http://schemas.microsoft.com/office/drawing/2016/5/14/chartex" xmlns:mc="http://schemas.openxmlformats.org/markup-compatibility/2006" xmlns:aink="http://schemas.microsoft.com/office/drawing/2016/ink" xmlns:am3d="http://schemas.microsoft.com/office/drawing/2017/model3d" xmlns:o="urn:schemas-microsoft-com:office:office" xmlns:r="http://schemas.openxmlformats.org/officeDocument/2006/relationships" xmlns:m="http://schemas.openxmlformats.org/officeDocument/2006/math" xmlns:v="urn:schemas-microsoft-com:vml" xmlns:wp14="http://schemas.microsoft.com/office/word/2010/wordprocessingDrawing" xmlns:wp="http://schemas.openxmlformats.org/drawingml/2006/wordprocessingDrawing" xmlns:w10="urn:schemas-microsoft-com:office:word" xmlns:w="http://schemas.openxmlformats.org/wordprocessingml/2006/main" xmlns:w14="http://schemas.microsoft.com/office/word/2010/wordml" xmlns:w15="http://schemas.microsoft.com/office/word/2012/wordml" xmlns:w16cex="http://schemas.microsoft.com/office/word/2018/wordml/cex" xmlns:w16cid="http://schemas.microsoft.com/office/word/2016/wordml/cid" xmlns:w16="http://schemas.microsoft.com/office/word/2018/wordml" xmlns:w16sdtdh="http://schemas.microsoft.com/office/word/2020/wordml/sdtdatahash" xmlns:w16se="http://schemas.microsoft.com/office/word/2015/wordml/symex" xmlns:wpg="http://schemas.microsoft.com/office/word/2010/wordprocessingGroup" xmlns:wpi="http://schemas.microsoft.com/office/word/2010/wordprocessingInk" xmlns:wne="http://schemas.microsoft.com/office/word/2006/wordml" xmlns:wps="http://schemas.microsoft.com/office/word/2010/wordprocessingShape" mc:Ignorable="w14 w15 w16se w16cid w16 w16cex w16sdtdh wp14">
+<w:numbering xmlns:wpc="http://schemas.microsoft.com/office/word/2010/wordprocessingCanvas" xmlns:cx="http://schemas.microsoft.com/office/drawing/2014/chartex" xmlns:cx1="http://schemas.microsoft.com/office/drawing/2015/9/8/chartex" xmlns:cx2="http://schemas.microsoft.com/office/drawing/2015/10/21/chartex" xmlns:cx3="http://schemas.microsoft.com/office/drawing/2016/5/9/chartex" xmlns:cx4="http://schemas.microsoft.com/office/drawing/2016/5/10/chartex" xmlns:cx5="http://schemas.microsoft.com/office/drawing/2016/5/11/chartex" xmlns:cx6="http://schemas.microsoft.com/office/drawing/2016/5/12/chartex" xmlns:cx7="http://schemas.microsoft.com/office/drawing/2016/5/13/chartex" xmlns:cx8="http://schemas.microsoft.com/office/drawing/2016/5/14/chartex" xmlns:mc="http://schemas.openxmlformats.org/markup-compatibility/2006" xmlns:aink="http://schemas.microsoft.com/office/drawing/2016/ink" xmlns:am3d="http://schemas.microsoft.com/office/drawing/2017/model3d" xmlns:o="urn:schemas-microsoft-com:office:office" xmlns:oel="http://schemas.microsoft.com/office/2019/extlst" xmlns:r="http://schemas.openxmlformats.org/officeDocument/2006/relationships" xmlns:m="http://schemas.openxmlformats.org/officeDocument/2006/math" xmlns:v="urn:schemas-microsoft-com:vml" xmlns:wp14="http://schemas.microsoft.com/office/word/2010/wordprocessingDrawing" xmlns:wp="http://schemas.openxmlformats.org/drawingml/2006/wordprocessingDrawing" xmlns:w10="urn:schemas-microsoft-com:office:word" xmlns:w="http://schemas.openxmlformats.org/wordprocessingml/2006/main" xmlns:w14="http://schemas.microsoft.com/office/word/2010/wordml" xmlns:w15="http://schemas.microsoft.com/office/word/2012/wordml" xmlns:w16cex="http://schemas.microsoft.com/office/word/2018/wordml/cex" xmlns:w16cid="http://schemas.microsoft.com/office/word/2016/wordml/cid" xmlns:w16="http://schemas.microsoft.com/office/word/2018/wordml" xmlns:w16sdtdh="http://schemas.microsoft.com/office/word/2020/wordml/sdtdatahash" xmlns:w16se="http://schemas.microsoft.com/office/word/2015/wordml/symex" xmlns:wpg="http://schemas.microsoft.com/office/word/2010/wordprocessingGroup" xmlns:wpi="http://schemas.microsoft.com/office/word/2010/wordprocessingInk" xmlns:wne="http://schemas.microsoft.com/office/word/2006/wordml" xmlns:wps="http://schemas.microsoft.com/office/word/2010/wordprocessingShape" mc:Ignorable="w14 w15 w16se w16cid w16 w16cex w16sdtdh wp14">
   <w:abstractNum w:abstractNumId="0" w15:restartNumberingAfterBreak="0">
     <w:nsid w:val="179D1401"/>
     <w:multiLevelType w:val="hybridMultilevel"/>
@@ -202,8 +855,100 @@
       </w:pPr>
     </w:lvl>
   </w:abstractNum>
+  <w:abstractNum w:abstractNumId="1" w15:restartNumberingAfterBreak="0">
+    <w:nsid w:val="17C7618F"/>
+    <w:multiLevelType w:val="hybridMultilevel"/>
+    <w:tmpl w:val="1144CD24"/>
+    <w:lvl w:ilvl="0" w:tplc="2C0290BC">
+      <w:start w:val="1"/>
+      <w:numFmt w:val="decimal"/>
+      <w:lvlText w:val="%1）"/>
+      <w:lvlJc w:val="left"/>
+      <w:pPr>
+        <w:ind w:left="360" w:hanging="360"/>
+      </w:pPr>
+      <w:rPr>
+        <w:rFonts w:hint="default"/>
+      </w:rPr>
+    </w:lvl>
+    <w:lvl w:ilvl="1" w:tplc="04090019" w:tentative="1">
+      <w:start w:val="1"/>
+      <w:numFmt w:val="lowerLetter"/>
+      <w:lvlText w:val="%2)"/>
+      <w:lvlJc w:val="left"/>
+      <w:pPr>
+        <w:ind w:left="840" w:hanging="420"/>
+      </w:pPr>
+    </w:lvl>
+    <w:lvl w:ilvl="2" w:tplc="0409001B" w:tentative="1">
+      <w:start w:val="1"/>
+      <w:numFmt w:val="lowerRoman"/>
+      <w:lvlText w:val="%3."/>
+      <w:lvlJc w:val="right"/>
+      <w:pPr>
+        <w:ind w:left="1260" w:hanging="420"/>
+      </w:pPr>
+    </w:lvl>
+    <w:lvl w:ilvl="3" w:tplc="0409000F" w:tentative="1">
+      <w:start w:val="1"/>
+      <w:numFmt w:val="decimal"/>
+      <w:lvlText w:val="%4."/>
+      <w:lvlJc w:val="left"/>
+      <w:pPr>
+        <w:ind w:left="1680" w:hanging="420"/>
+      </w:pPr>
+    </w:lvl>
+    <w:lvl w:ilvl="4" w:tplc="04090019" w:tentative="1">
+      <w:start w:val="1"/>
+      <w:numFmt w:val="lowerLetter"/>
+      <w:lvlText w:val="%5)"/>
+      <w:lvlJc w:val="left"/>
+      <w:pPr>
+        <w:ind w:left="2100" w:hanging="420"/>
+      </w:pPr>
+    </w:lvl>
+    <w:lvl w:ilvl="5" w:tplc="0409001B" w:tentative="1">
+      <w:start w:val="1"/>
+      <w:numFmt w:val="lowerRoman"/>
+      <w:lvlText w:val="%6."/>
+      <w:lvlJc w:val="right"/>
+      <w:pPr>
+        <w:ind w:left="2520" w:hanging="420"/>
+      </w:pPr>
+    </w:lvl>
+    <w:lvl w:ilvl="6" w:tplc="0409000F" w:tentative="1">
+      <w:start w:val="1"/>
+      <w:numFmt w:val="decimal"/>
+      <w:lvlText w:val="%7."/>
+      <w:lvlJc w:val="left"/>
+      <w:pPr>
+        <w:ind w:left="2940" w:hanging="420"/>
+      </w:pPr>
+    </w:lvl>
+    <w:lvl w:ilvl="7" w:tplc="04090019" w:tentative="1">
+      <w:start w:val="1"/>
+      <w:numFmt w:val="lowerLetter"/>
+      <w:lvlText w:val="%8)"/>
+      <w:lvlJc w:val="left"/>
+      <w:pPr>
+        <w:ind w:left="3360" w:hanging="420"/>
+      </w:pPr>
+    </w:lvl>
+    <w:lvl w:ilvl="8" w:tplc="0409001B" w:tentative="1">
+      <w:start w:val="1"/>
+      <w:numFmt w:val="lowerRoman"/>
+      <w:lvlText w:val="%9."/>
+      <w:lvlJc w:val="right"/>
+      <w:pPr>
+        <w:ind w:left="3780" w:hanging="420"/>
+      </w:pPr>
+    </w:lvl>
+  </w:abstractNum>
   <w:num w:numId="1" w16cid:durableId="157772738">
     <w:abstractNumId w:val="0"/>
+  </w:num>
+  <w:num w:numId="2" w16cid:durableId="478692426">
+    <w:abstractNumId w:val="1"/>
   </w:num>
 </w:numbering>
 </file>

</xml_diff>